<commit_message>
updated by zach nava
</commit_message>
<xml_diff>
--- a/Copy of GLitches.docx
+++ b/Copy of GLitches.docx
@@ -719,6 +719,191 @@
           </wp:inline>
         </w:drawing>
       </w:r>
+    </w:p>
+    <w:p>
+      <w:pPr>
+        <w:rPr>
+          <w:sz w:val="48"/>
+          <w:szCs w:val="48"/>
+        </w:rPr>
+      </w:pPr>
+    </w:p>
+    <w:p>
+      <w:pPr>
+        <w:rPr>
+          <w:sz w:val="48"/>
+          <w:szCs w:val="48"/>
+        </w:rPr>
+      </w:pPr>
+      <w:r>
+        <w:rPr>
+          <w:noProof/>
+          <w:sz w:val="48"/>
+          <w:szCs w:val="48"/>
+        </w:rPr>
+        <w:drawing>
+          <wp:inline distT="0" distB="0" distL="0" distR="0">
+            <wp:extent cx="3124200" cy="3067050"/>
+            <wp:effectExtent l="19050" t="0" r="0" b="0"/>
+            <wp:docPr id="3" name="Picture 1"/>
+            <wp:cNvGraphicFramePr>
+              <a:graphicFrameLocks xmlns:a="http://schemas.openxmlformats.org/drawingml/2006/main" noChangeAspect="1"/>
+            </wp:cNvGraphicFramePr>
+            <a:graphic xmlns:a="http://schemas.openxmlformats.org/drawingml/2006/main">
+              <a:graphicData uri="http://schemas.openxmlformats.org/drawingml/2006/picture">
+                <pic:pic xmlns:pic="http://schemas.openxmlformats.org/drawingml/2006/picture">
+                  <pic:nvPicPr>
+                    <pic:cNvPr id="0" name="Picture 1"/>
+                    <pic:cNvPicPr>
+                      <a:picLocks noChangeAspect="1" noChangeArrowheads="1"/>
+                    </pic:cNvPicPr>
+                  </pic:nvPicPr>
+                  <pic:blipFill>
+                    <a:blip r:embed="rId15"/>
+                    <a:srcRect/>
+                    <a:stretch>
+                      <a:fillRect/>
+                    </a:stretch>
+                  </pic:blipFill>
+                  <pic:spPr bwMode="auto">
+                    <a:xfrm>
+                      <a:off x="0" y="0"/>
+                      <a:ext cx="3124200" cy="3067050"/>
+                    </a:xfrm>
+                    <a:prstGeom prst="rect">
+                      <a:avLst/>
+                    </a:prstGeom>
+                    <a:noFill/>
+                    <a:ln w="9525">
+                      <a:noFill/>
+                      <a:miter lim="800000"/>
+                      <a:headEnd/>
+                      <a:tailEnd/>
+                    </a:ln>
+                  </pic:spPr>
+                </pic:pic>
+              </a:graphicData>
+            </a:graphic>
+          </wp:inline>
+        </w:drawing>
+      </w:r>
+    </w:p>
+    <w:p>
+      <w:pPr>
+        <w:rPr>
+          <w:sz w:val="48"/>
+          <w:szCs w:val="48"/>
+        </w:rPr>
+      </w:pPr>
+      <w:proofErr w:type="gramStart"/>
+      <w:r>
+        <w:rPr>
+          <w:sz w:val="48"/>
+          <w:szCs w:val="48"/>
+        </w:rPr>
+        <w:lastRenderedPageBreak/>
+        <w:t>when</w:t>
+      </w:r>
+      <w:proofErr w:type="gramEnd"/>
+      <w:r>
+        <w:rPr>
+          <w:sz w:val="48"/>
+          <w:szCs w:val="48"/>
+        </w:rPr>
+        <w:t xml:space="preserve"> you walk anywhere on the </w:t>
+      </w:r>
+      <w:proofErr w:type="spellStart"/>
+      <w:r>
+        <w:rPr>
+          <w:sz w:val="48"/>
+          <w:szCs w:val="48"/>
+        </w:rPr>
+        <w:t>unbordered</w:t>
+      </w:r>
+      <w:proofErr w:type="spellEnd"/>
+      <w:r>
+        <w:rPr>
+          <w:sz w:val="48"/>
+          <w:szCs w:val="48"/>
+        </w:rPr>
+        <w:t xml:space="preserve"> section, it takes you to an inaccessible route on route 07</w:t>
+      </w:r>
+    </w:p>
+    <w:p>
+      <w:pPr>
+        <w:rPr>
+          <w:sz w:val="48"/>
+          <w:szCs w:val="48"/>
+        </w:rPr>
+      </w:pPr>
+      <w:r>
+        <w:rPr>
+          <w:noProof/>
+          <w:sz w:val="48"/>
+          <w:szCs w:val="48"/>
+        </w:rPr>
+        <w:drawing>
+          <wp:inline distT="0" distB="0" distL="0" distR="0">
+            <wp:extent cx="3124200" cy="3067050"/>
+            <wp:effectExtent l="19050" t="0" r="0" b="0"/>
+            <wp:docPr id="5" name="Picture 4"/>
+            <wp:cNvGraphicFramePr>
+              <a:graphicFrameLocks xmlns:a="http://schemas.openxmlformats.org/drawingml/2006/main" noChangeAspect="1"/>
+            </wp:cNvGraphicFramePr>
+            <a:graphic xmlns:a="http://schemas.openxmlformats.org/drawingml/2006/main">
+              <a:graphicData uri="http://schemas.openxmlformats.org/drawingml/2006/picture">
+                <pic:pic xmlns:pic="http://schemas.openxmlformats.org/drawingml/2006/picture">
+                  <pic:nvPicPr>
+                    <pic:cNvPr id="0" name="Picture 4"/>
+                    <pic:cNvPicPr>
+                      <a:picLocks noChangeAspect="1" noChangeArrowheads="1"/>
+                    </pic:cNvPicPr>
+                  </pic:nvPicPr>
+                  <pic:blipFill>
+                    <a:blip r:embed="rId16"/>
+                    <a:srcRect/>
+                    <a:stretch>
+                      <a:fillRect/>
+                    </a:stretch>
+                  </pic:blipFill>
+                  <pic:spPr bwMode="auto">
+                    <a:xfrm>
+                      <a:off x="0" y="0"/>
+                      <a:ext cx="3124200" cy="3067050"/>
+                    </a:xfrm>
+                    <a:prstGeom prst="rect">
+                      <a:avLst/>
+                    </a:prstGeom>
+                    <a:noFill/>
+                    <a:ln w="9525">
+                      <a:noFill/>
+                      <a:miter lim="800000"/>
+                      <a:headEnd/>
+                      <a:tailEnd/>
+                    </a:ln>
+                  </pic:spPr>
+                </pic:pic>
+              </a:graphicData>
+            </a:graphic>
+          </wp:inline>
+        </w:drawing>
+      </w:r>
+    </w:p>
+    <w:p>
+      <w:pPr>
+        <w:rPr>
+          <w:sz w:val="48"/>
+          <w:szCs w:val="48"/>
+        </w:rPr>
+      </w:pPr>
+    </w:p>
+    <w:p>
+      <w:pPr>
+        <w:rPr>
+          <w:sz w:val="48"/>
+          <w:szCs w:val="48"/>
+        </w:rPr>
+      </w:pPr>
     </w:p>
     <w:sectPr>
       <w:pgSz w:w="12240" w:h="15840"/>

</xml_diff>

<commit_message>
sign fail on route 15 found by garrett
</commit_message>
<xml_diff>
--- a/Copy of GLitches.docx
+++ b/Copy of GLitches.docx
@@ -727,6 +727,22 @@
           <w:szCs w:val="48"/>
         </w:rPr>
       </w:pPr>
+      <w:proofErr w:type="gramStart"/>
+      <w:r>
+        <w:rPr>
+          <w:sz w:val="48"/>
+          <w:szCs w:val="48"/>
+        </w:rPr>
+        <w:t>sign</w:t>
+      </w:r>
+      <w:proofErr w:type="gramEnd"/>
+      <w:r>
+        <w:rPr>
+          <w:sz w:val="48"/>
+          <w:szCs w:val="48"/>
+        </w:rPr>
+        <w:t xml:space="preserve"> fail on route 15</w:t>
+      </w:r>
     </w:p>
     <w:p>
       <w:pPr>
@@ -787,130 +803,6 @@
           </wp:inline>
         </w:drawing>
       </w:r>
-    </w:p>
-    <w:p>
-      <w:pPr>
-        <w:rPr>
-          <w:sz w:val="48"/>
-          <w:szCs w:val="48"/>
-        </w:rPr>
-      </w:pPr>
-      <w:proofErr w:type="gramStart"/>
-      <w:r>
-        <w:rPr>
-          <w:sz w:val="48"/>
-          <w:szCs w:val="48"/>
-        </w:rPr>
-        <w:lastRenderedPageBreak/>
-        <w:t>when</w:t>
-      </w:r>
-      <w:proofErr w:type="gramEnd"/>
-      <w:r>
-        <w:rPr>
-          <w:sz w:val="48"/>
-          <w:szCs w:val="48"/>
-        </w:rPr>
-        <w:t xml:space="preserve"> you walk anywhere on the </w:t>
-      </w:r>
-      <w:proofErr w:type="spellStart"/>
-      <w:r>
-        <w:rPr>
-          <w:sz w:val="48"/>
-          <w:szCs w:val="48"/>
-        </w:rPr>
-        <w:t>unbordered</w:t>
-      </w:r>
-      <w:proofErr w:type="spellEnd"/>
-      <w:r>
-        <w:rPr>
-          <w:sz w:val="48"/>
-          <w:szCs w:val="48"/>
-        </w:rPr>
-        <w:t xml:space="preserve"> section, it takes you to an inaccessible route on route 07</w:t>
-      </w:r>
-      <w:r>
-        <w:rPr>
-          <w:sz w:val="48"/>
-          <w:szCs w:val="48"/>
-        </w:rPr>
-        <w:t xml:space="preserve">   found by Nava</w:t>
-      </w:r>
-    </w:p>
-    <w:p>
-      <w:pPr>
-        <w:rPr>
-          <w:sz w:val="48"/>
-          <w:szCs w:val="48"/>
-        </w:rPr>
-      </w:pPr>
-      <w:r>
-        <w:rPr>
-          <w:noProof/>
-          <w:sz w:val="48"/>
-          <w:szCs w:val="48"/>
-        </w:rPr>
-        <w:drawing>
-          <wp:inline distT="0" distB="0" distL="0" distR="0">
-            <wp:extent cx="3124200" cy="3067050"/>
-            <wp:effectExtent l="19050" t="0" r="0" b="0"/>
-            <wp:docPr id="5" name="Picture 4"/>
-            <wp:cNvGraphicFramePr>
-              <a:graphicFrameLocks xmlns:a="http://schemas.openxmlformats.org/drawingml/2006/main" noChangeAspect="1"/>
-            </wp:cNvGraphicFramePr>
-            <a:graphic xmlns:a="http://schemas.openxmlformats.org/drawingml/2006/main">
-              <a:graphicData uri="http://schemas.openxmlformats.org/drawingml/2006/picture">
-                <pic:pic xmlns:pic="http://schemas.openxmlformats.org/drawingml/2006/picture">
-                  <pic:nvPicPr>
-                    <pic:cNvPr id="0" name="Picture 4"/>
-                    <pic:cNvPicPr>
-                      <a:picLocks noChangeAspect="1" noChangeArrowheads="1"/>
-                    </pic:cNvPicPr>
-                  </pic:nvPicPr>
-                  <pic:blipFill>
-                    <a:blip r:embed="rId16"/>
-                    <a:srcRect/>
-                    <a:stretch>
-                      <a:fillRect/>
-                    </a:stretch>
-                  </pic:blipFill>
-                  <pic:spPr bwMode="auto">
-                    <a:xfrm>
-                      <a:off x="0" y="0"/>
-                      <a:ext cx="3124200" cy="3067050"/>
-                    </a:xfrm>
-                    <a:prstGeom prst="rect">
-                      <a:avLst/>
-                    </a:prstGeom>
-                    <a:noFill/>
-                    <a:ln w="9525">
-                      <a:noFill/>
-                      <a:miter lim="800000"/>
-                      <a:headEnd/>
-                      <a:tailEnd/>
-                    </a:ln>
-                  </pic:spPr>
-                </pic:pic>
-              </a:graphicData>
-            </a:graphic>
-          </wp:inline>
-        </w:drawing>
-      </w:r>
-    </w:p>
-    <w:p>
-      <w:pPr>
-        <w:rPr>
-          <w:sz w:val="48"/>
-          <w:szCs w:val="48"/>
-        </w:rPr>
-      </w:pPr>
-    </w:p>
-    <w:p>
-      <w:pPr>
-        <w:rPr>
-          <w:sz w:val="48"/>
-          <w:szCs w:val="48"/>
-        </w:rPr>
-      </w:pPr>
     </w:p>
     <w:sectPr>
       <w:pgSz w:w="12240" w:h="15840"/>

</xml_diff>